<commit_message>
lần thay đổi 4
</commit_message>
<xml_diff>
--- a/docs/BaoCao.docx
+++ b/docs/BaoCao.docx
@@ -4032,38 +4032,27 @@
     </w:p>
     <w:p>
       <w:pPr>
-        <w:pStyle w:val="u1"/>
+        <w:pStyle w:val="u2"/>
       </w:pPr>
       <w:bookmarkStart w:id="6" w:name="_Toc27414463"/>
       <w:r>
+        <w:lastRenderedPageBreak/>
         <w:t xml:space="preserve">Phân chia </w:t>
       </w:r>
       <w:r>
         <w:t>vai</w:t>
       </w:r>
       <w:r>
-        <w:t xml:space="preserve"> trò của thành viên dự án và </w:t>
-      </w:r>
-      <w:r>
-        <w:lastRenderedPageBreak/>
-        <w:t>khách hàng</w:t>
+        <w:t xml:space="preserve"> trò của thành viên dự án và khách hàng</w:t>
       </w:r>
       <w:bookmarkEnd w:id="6"/>
     </w:p>
     <w:p>
       <w:pPr>
         <w:pStyle w:val="u2"/>
-        <w:rPr>
-          <w:b w:val="0"/>
-          <w:bCs/>
-        </w:rPr>
       </w:pPr>
       <w:bookmarkStart w:id="7" w:name="_Toc27414464"/>
       <w:r>
-        <w:rPr>
-          <w:b w:val="0"/>
-          <w:bCs/>
-        </w:rPr>
         <w:t>Phía khách hàng</w:t>
       </w:r>
       <w:bookmarkEnd w:id="7"/>
@@ -4248,14 +4237,13 @@
       <w:pPr>
         <w:pStyle w:val="u2"/>
         <w:rPr>
-          <w:b w:val="0"/>
+          <w:b/>
           <w:bCs/>
         </w:rPr>
       </w:pPr>
       <w:bookmarkStart w:id="8" w:name="_Toc27414465"/>
       <w:r>
         <w:rPr>
-          <w:b w:val="0"/>
           <w:bCs/>
         </w:rPr>
         <w:t>Phía công ty</w:t>
@@ -4483,10 +4471,81 @@
     </w:p>
     <w:p>
       <w:pPr>
+        <w:pStyle w:val="u2"/>
+      </w:pPr>
+      <w:bookmarkStart w:id="10" w:name="_Toc27414466"/>
+      <w:bookmarkStart w:id="11" w:name="_Toc27414468"/>
+      <w:r>
+        <w:t>Mô hình hoạt động hiện thời – nghiệp vụ</w:t>
+      </w:r>
+      <w:bookmarkEnd w:id="11"/>
+    </w:p>
+    <w:p>
+      <w:pPr>
+        <w:pStyle w:val="oancuaDanhsach"/>
+        <w:numPr>
+          <w:ilvl w:val="0"/>
+          <w:numId w:val="23"/>
+        </w:numPr>
+        <w:rPr>
+          <w:sz w:val="26"/>
+          <w:szCs w:val="26"/>
+        </w:rPr>
+      </w:pPr>
+      <w:r>
+        <w:rPr>
+          <w:sz w:val="26"/>
+          <w:szCs w:val="26"/>
+        </w:rPr>
+        <w:t>Hiện tại, việc buôn bán của công ty đều là buôn bán trực tiếp, vì vậy khách hàng phải đến cửa hàng để mua sản phẩm, tốn thời gian và công sức</w:t>
+      </w:r>
+    </w:p>
+    <w:p>
+      <w:pPr>
+        <w:pStyle w:val="oancuaDanhsach"/>
+        <w:numPr>
+          <w:ilvl w:val="0"/>
+          <w:numId w:val="23"/>
+        </w:numPr>
+        <w:rPr>
+          <w:sz w:val="26"/>
+          <w:szCs w:val="26"/>
+        </w:rPr>
+      </w:pPr>
+      <w:r>
+        <w:rPr>
+          <w:sz w:val="26"/>
+          <w:szCs w:val="26"/>
+        </w:rPr>
+        <w:t>Thông tin về sản phẩm mới chưa thực sự đến với người dùng một cách nhanh nhất</w:t>
+      </w:r>
+    </w:p>
+    <w:p>
+      <w:pPr>
+        <w:pStyle w:val="oancuaDanhsach"/>
+        <w:numPr>
+          <w:ilvl w:val="0"/>
+          <w:numId w:val="23"/>
+        </w:numPr>
+        <w:rPr>
+          <w:sz w:val="26"/>
+          <w:szCs w:val="26"/>
+        </w:rPr>
+      </w:pPr>
+      <w:r>
+        <w:rPr>
+          <w:sz w:val="26"/>
+          <w:szCs w:val="26"/>
+        </w:rPr>
+        <w:t>Admin khó quản lý tình hình buôn bán khi có nhiều cửa hàng tại nhiều địa điểm</w:t>
+      </w:r>
+    </w:p>
+    <w:p>
+      <w:pPr>
         <w:pStyle w:val="u1"/>
       </w:pPr>
-      <w:bookmarkStart w:id="10" w:name="_Toc27414466"/>
-      <w:r>
+      <w:r>
+        <w:lastRenderedPageBreak/>
         <w:t>Khảo sát dự án</w:t>
       </w:r>
       <w:bookmarkEnd w:id="10"/>
@@ -4495,7 +4554,7 @@
       <w:pPr>
         <w:pStyle w:val="u2"/>
       </w:pPr>
-      <w:bookmarkStart w:id="11" w:name="_Toc27414467"/>
+      <w:bookmarkStart w:id="12" w:name="_Toc27414467"/>
       <w:r>
         <w:t xml:space="preserve">Yêu cầu </w:t>
       </w:r>
@@ -4505,7 +4564,7 @@
       <w:r>
         <w:t xml:space="preserve"> hàng</w:t>
       </w:r>
-      <w:bookmarkEnd w:id="11"/>
+      <w:bookmarkEnd w:id="12"/>
     </w:p>
     <w:p>
       <w:pPr>
@@ -4622,21 +4681,88 @@
       <w:pPr>
         <w:pStyle w:val="u2"/>
       </w:pPr>
-      <w:bookmarkStart w:id="12" w:name="_Toc27414468"/>
-      <w:r>
-        <w:lastRenderedPageBreak/>
-        <w:t xml:space="preserve">Mô hình </w:t>
-      </w:r>
-      <w:r>
-        <w:t>hoạt động</w:t>
-      </w:r>
-      <w:r>
-        <w:t xml:space="preserve"> hiện thời</w:t>
-      </w:r>
-      <w:r>
-        <w:t xml:space="preserve"> – nghiệp vụ</w:t>
-      </w:r>
-      <w:bookmarkEnd w:id="12"/>
+      <w:bookmarkStart w:id="13" w:name="_Toc27414469"/>
+      <w:r>
+        <w:t>Phạm vi dự án</w:t>
+      </w:r>
+      <w:bookmarkEnd w:id="13"/>
+    </w:p>
+    <w:p>
+      <w:pPr>
+        <w:pStyle w:val="oancuaDanhsach"/>
+        <w:numPr>
+          <w:ilvl w:val="0"/>
+          <w:numId w:val="24"/>
+        </w:numPr>
+        <w:rPr>
+          <w:sz w:val="26"/>
+          <w:szCs w:val="26"/>
+        </w:rPr>
+      </w:pPr>
+      <w:r>
+        <w:rPr>
+          <w:sz w:val="26"/>
+          <w:szCs w:val="26"/>
+        </w:rPr>
+        <w:t xml:space="preserve">Website </w:t>
+      </w:r>
+      <w:r>
+        <w:rPr>
+          <w:sz w:val="26"/>
+          <w:szCs w:val="26"/>
+        </w:rPr>
+        <w:t>có thể đáp ứng được khoảng 10000 người truy cập cùng một lúc</w:t>
+      </w:r>
+    </w:p>
+    <w:p>
+      <w:pPr>
+        <w:pStyle w:val="oancuaDanhsach"/>
+        <w:numPr>
+          <w:ilvl w:val="0"/>
+          <w:numId w:val="24"/>
+        </w:numPr>
+        <w:rPr>
+          <w:sz w:val="26"/>
+          <w:szCs w:val="26"/>
+        </w:rPr>
+      </w:pPr>
+      <w:r>
+        <w:rPr>
+          <w:sz w:val="26"/>
+          <w:szCs w:val="26"/>
+        </w:rPr>
+        <w:t>Mỗi khi công ty mở rộng khu vực kinh doanh, không ảnh hưởng tới hoạt động của website</w:t>
+      </w:r>
+    </w:p>
+    <w:p>
+      <w:pPr>
+        <w:pStyle w:val="oancuaDanhsach"/>
+        <w:numPr>
+          <w:ilvl w:val="0"/>
+          <w:numId w:val="24"/>
+        </w:numPr>
+        <w:rPr>
+          <w:sz w:val="26"/>
+          <w:szCs w:val="26"/>
+        </w:rPr>
+      </w:pPr>
+      <w:r>
+        <w:rPr>
+          <w:sz w:val="26"/>
+          <w:szCs w:val="26"/>
+        </w:rPr>
+        <w:t>Quản lý được các giao dịch của tất cả cửa hàng của công ty thông qua giao diện giành cho Admin</w:t>
+      </w:r>
+    </w:p>
+    <w:p>
+      <w:pPr>
+        <w:pStyle w:val="u2"/>
+      </w:pPr>
+      <w:bookmarkStart w:id="14" w:name="_Toc27414470"/>
+      <w:r>
+        <w:t>Mô hình hoạt động dự kiến sau khi áp dụng sản phẩm mới</w:t>
+      </w:r>
+      <w:bookmarkEnd w:id="14"/>
     </w:p>
     <w:p>
       <w:pPr>
@@ -4655,28 +4781,21 @@
           <w:sz w:val="26"/>
           <w:szCs w:val="26"/>
         </w:rPr>
-        <w:t xml:space="preserve">Hiện tại, </w:t>
-      </w:r>
-      <w:r>
-        <w:rPr>
-          <w:sz w:val="26"/>
-          <w:szCs w:val="26"/>
-        </w:rPr>
-        <w:t xml:space="preserve">việc buôn bán của công ty đều </w:t>
-      </w:r>
-      <w:r>
-        <w:rPr>
-          <w:sz w:val="26"/>
-          <w:szCs w:val="26"/>
-        </w:rPr>
-        <w:t xml:space="preserve">là buôn bán trực tiếp, vì vậy khách hàng phải </w:t>
-      </w:r>
-      <w:r>
-        <w:rPr>
-          <w:sz w:val="26"/>
-          <w:szCs w:val="26"/>
-        </w:rPr>
-        <w:t>đến cửa hàng để mua sản phẩm, tốn thời gian và công sức</w:t>
+        <w:t>Người dùng có thể xem được thông tin các mẫu sản phẩm mới</w:t>
+      </w:r>
+      <w:r>
+        <w:rPr>
+          <w:sz w:val="26"/>
+          <w:szCs w:val="26"/>
+        </w:rPr>
+        <w:t>, sản phẩm bán chạy</w:t>
+      </w:r>
+      <w:r>
+        <w:rPr>
+          <w:sz w:val="26"/>
+          <w:szCs w:val="26"/>
+        </w:rPr>
+        <w:t xml:space="preserve"> một cách nhanh nhất</w:t>
       </w:r>
     </w:p>
     <w:p>
@@ -4696,7 +4815,14 @@
           <w:sz w:val="26"/>
           <w:szCs w:val="26"/>
         </w:rPr>
-        <w:t>Thông tin về sản phẩm mới chưa thực sự đến với người dùng một cách nhanh nhất</w:t>
+        <w:t xml:space="preserve">Khách hàng có thể </w:t>
+      </w:r>
+      <w:r>
+        <w:rPr>
+          <w:sz w:val="26"/>
+          <w:szCs w:val="26"/>
+        </w:rPr>
+        <w:t>chọn mua sản phẩm vào giỏ hàng, sau đó thanh toán qua thẻ ngân hàng, rồi ở nhà nhận ship. Tránh được việc phải đi đến của hàng</w:t>
       </w:r>
     </w:p>
     <w:p>
@@ -4716,174 +4842,6 @@
           <w:sz w:val="26"/>
           <w:szCs w:val="26"/>
         </w:rPr>
-        <w:t>Admin khó quản lý tình hình buôn bán khi có nhiều cửa hàng tại nhiều địa điểm</w:t>
-      </w:r>
-    </w:p>
-    <w:p>
-      <w:pPr>
-        <w:pStyle w:val="u2"/>
-      </w:pPr>
-      <w:bookmarkStart w:id="13" w:name="_Toc27414469"/>
-      <w:r>
-        <w:t>Phạm vi dự án</w:t>
-      </w:r>
-      <w:bookmarkEnd w:id="13"/>
-    </w:p>
-    <w:p>
-      <w:pPr>
-        <w:pStyle w:val="oancuaDanhsach"/>
-        <w:numPr>
-          <w:ilvl w:val="0"/>
-          <w:numId w:val="24"/>
-        </w:numPr>
-        <w:rPr>
-          <w:sz w:val="26"/>
-          <w:szCs w:val="26"/>
-        </w:rPr>
-      </w:pPr>
-      <w:r>
-        <w:rPr>
-          <w:sz w:val="26"/>
-          <w:szCs w:val="26"/>
-        </w:rPr>
-        <w:t xml:space="preserve">Website </w:t>
-      </w:r>
-      <w:r>
-        <w:rPr>
-          <w:sz w:val="26"/>
-          <w:szCs w:val="26"/>
-        </w:rPr>
-        <w:t>có thể đáp ứng được khoảng 10000 người truy cập cùng một lúc</w:t>
-      </w:r>
-    </w:p>
-    <w:p>
-      <w:pPr>
-        <w:pStyle w:val="oancuaDanhsach"/>
-        <w:numPr>
-          <w:ilvl w:val="0"/>
-          <w:numId w:val="24"/>
-        </w:numPr>
-        <w:rPr>
-          <w:sz w:val="26"/>
-          <w:szCs w:val="26"/>
-        </w:rPr>
-      </w:pPr>
-      <w:r>
-        <w:rPr>
-          <w:sz w:val="26"/>
-          <w:szCs w:val="26"/>
-        </w:rPr>
-        <w:t>Mỗi khi công ty mở rộng khu vực kinh doanh, không ảnh hưởng tới hoạt động của website</w:t>
-      </w:r>
-    </w:p>
-    <w:p>
-      <w:pPr>
-        <w:pStyle w:val="oancuaDanhsach"/>
-        <w:numPr>
-          <w:ilvl w:val="0"/>
-          <w:numId w:val="24"/>
-        </w:numPr>
-        <w:rPr>
-          <w:sz w:val="26"/>
-          <w:szCs w:val="26"/>
-        </w:rPr>
-      </w:pPr>
-      <w:r>
-        <w:rPr>
-          <w:sz w:val="26"/>
-          <w:szCs w:val="26"/>
-        </w:rPr>
-        <w:t>Quản lý được các giao dịch của tất cả cửa hàng của công ty thông qua giao diện giành cho Admin</w:t>
-      </w:r>
-    </w:p>
-    <w:p>
-      <w:pPr>
-        <w:pStyle w:val="u2"/>
-      </w:pPr>
-      <w:bookmarkStart w:id="14" w:name="_Toc27414470"/>
-      <w:r>
-        <w:t>Mô hình hoạt động dự kiến sau khi áp dụng sản phẩm mới</w:t>
-      </w:r>
-      <w:bookmarkEnd w:id="14"/>
-    </w:p>
-    <w:p>
-      <w:pPr>
-        <w:pStyle w:val="oancuaDanhsach"/>
-        <w:numPr>
-          <w:ilvl w:val="0"/>
-          <w:numId w:val="23"/>
-        </w:numPr>
-        <w:rPr>
-          <w:sz w:val="26"/>
-          <w:szCs w:val="26"/>
-        </w:rPr>
-      </w:pPr>
-      <w:r>
-        <w:rPr>
-          <w:sz w:val="26"/>
-          <w:szCs w:val="26"/>
-        </w:rPr>
-        <w:t>Người dùng có thể xem được thông tin các mẫu sản phẩm mới</w:t>
-      </w:r>
-      <w:r>
-        <w:rPr>
-          <w:sz w:val="26"/>
-          <w:szCs w:val="26"/>
-        </w:rPr>
-        <w:t>, sản phẩm bán chạy</w:t>
-      </w:r>
-      <w:r>
-        <w:rPr>
-          <w:sz w:val="26"/>
-          <w:szCs w:val="26"/>
-        </w:rPr>
-        <w:t xml:space="preserve"> một cách nhanh nhất</w:t>
-      </w:r>
-    </w:p>
-    <w:p>
-      <w:pPr>
-        <w:pStyle w:val="oancuaDanhsach"/>
-        <w:numPr>
-          <w:ilvl w:val="0"/>
-          <w:numId w:val="23"/>
-        </w:numPr>
-        <w:rPr>
-          <w:sz w:val="26"/>
-          <w:szCs w:val="26"/>
-        </w:rPr>
-      </w:pPr>
-      <w:r>
-        <w:rPr>
-          <w:sz w:val="26"/>
-          <w:szCs w:val="26"/>
-        </w:rPr>
-        <w:t xml:space="preserve">Khách hàng có thể </w:t>
-      </w:r>
-      <w:r>
-        <w:rPr>
-          <w:sz w:val="26"/>
-          <w:szCs w:val="26"/>
-        </w:rPr>
-        <w:t>chọn mua sản phẩm vào giỏ hàng, sau đó thanh toán qua thẻ ngân hàng, rồi ở nhà nhận ship. Tránh được việc phải đi đến của hàng</w:t>
-      </w:r>
-    </w:p>
-    <w:p>
-      <w:pPr>
-        <w:pStyle w:val="oancuaDanhsach"/>
-        <w:numPr>
-          <w:ilvl w:val="0"/>
-          <w:numId w:val="23"/>
-        </w:numPr>
-        <w:rPr>
-          <w:sz w:val="26"/>
-          <w:szCs w:val="26"/>
-        </w:rPr>
-      </w:pPr>
-      <w:r>
-        <w:rPr>
-          <w:sz w:val="26"/>
-          <w:szCs w:val="26"/>
-        </w:rPr>
         <w:t>Admin có thể quản lý được các giao dịch,</w:t>
       </w:r>
       <w:r>
@@ -5034,6 +4992,7 @@
           <w:sz w:val="26"/>
           <w:szCs w:val="26"/>
         </w:rPr>
+        <w:lastRenderedPageBreak/>
         <w:t>Yêu cầu phải gửi Mail cho toàn bộ người trong dự án</w:t>
       </w:r>
     </w:p>
@@ -5049,7 +5008,6 @@
           <w:sz w:val="26"/>
           <w:szCs w:val="26"/>
         </w:rPr>
-        <w:lastRenderedPageBreak/>
         <w:t>b, Họp nhóm</w:t>
       </w:r>
     </w:p>
@@ -5287,7 +5245,7 @@
         <w:pStyle w:val="u2"/>
         <w:rPr>
           <w:rStyle w:val="Manh"/>
-          <w:b/>
+          <w:b w:val="0"/>
           <w:bCs w:val="0"/>
         </w:rPr>
       </w:pPr>
@@ -5295,7 +5253,6 @@
       <w:r>
         <w:rPr>
           <w:rStyle w:val="Manh"/>
-          <w:b/>
           <w:bCs w:val="0"/>
         </w:rPr>
         <w:t>Quy định họp hành với khách hàng</w:t>
@@ -5661,17 +5618,8 @@
           <w:sz w:val="26"/>
           <w:szCs w:val="26"/>
         </w:rPr>
-        <w:t xml:space="preserve">Giao diện hiển thị danh mục dảnh phẩm, thông tin về sản phẩm, sản </w:t>
-      </w:r>
-      <w:r>
-        <w:rPr>
-          <w:bCs/>
-          <w:iCs/>
-          <w:sz w:val="26"/>
-          <w:szCs w:val="26"/>
-        </w:rPr>
         <w:lastRenderedPageBreak/>
-        <w:t>phẩm đang bán chạy,…</w:t>
+        <w:t>Giao diện hiển thị danh mục dảnh phẩm, thông tin về sản phẩm, sản phẩm đang bán chạy,…</w:t>
       </w:r>
     </w:p>
     <w:p>
@@ -5781,7 +5729,6 @@
       </w:pPr>
       <w:bookmarkStart w:id="21" w:name="_Toc27414477"/>
       <w:r>
-        <w:lastRenderedPageBreak/>
         <w:t>Ước lượng thời gian</w:t>
       </w:r>
       <w:bookmarkEnd w:id="21"/>
@@ -6053,11 +6000,8 @@
               </w:tabs>
             </w:pPr>
             <w:r>
-              <w:t xml:space="preserve">Module chức </w:t>
-            </w:r>
-            <w:r>
               <w:lastRenderedPageBreak/>
-              <w:t>năng</w:t>
+              <w:t>Module chức năng</w:t>
             </w:r>
           </w:p>
         </w:tc>
@@ -9019,12 +8963,7 @@
         <w:pStyle w:val="u3"/>
       </w:pPr>
       <w:r>
-        <w:t xml:space="preserve">Clone and </w:t>
-      </w:r>
-      <w:bookmarkStart w:id="34" w:name="_GoBack"/>
-      <w:bookmarkEnd w:id="34"/>
-      <w:r>
-        <w:t>visitors</w:t>
+        <w:t>Clone and visitors</w:t>
       </w:r>
     </w:p>
     <w:p>
@@ -9188,7 +9127,7 @@
       <w:pPr>
         <w:pStyle w:val="u2"/>
       </w:pPr>
-      <w:bookmarkStart w:id="35" w:name="_Toc27414490"/>
+      <w:bookmarkStart w:id="34" w:name="_Toc27414490"/>
       <w:r>
         <w:t xml:space="preserve">Quản lý </w:t>
       </w:r>
@@ -9198,7 +9137,7 @@
       <w:r>
         <w:t xml:space="preserve"> việc</w:t>
       </w:r>
-      <w:bookmarkEnd w:id="35"/>
+      <w:bookmarkEnd w:id="34"/>
     </w:p>
     <w:p>
       <w:pPr>
@@ -9373,14 +9312,14 @@
           <w:lang w:eastAsia="en-US" w:bidi="ar-SA"/>
         </w:rPr>
       </w:pPr>
-      <w:bookmarkStart w:id="36" w:name="_Toc27414491"/>
+      <w:bookmarkStart w:id="35" w:name="_Toc27414491"/>
       <w:r>
         <w:rPr>
           <w:lang w:eastAsia="en-US" w:bidi="ar-SA"/>
         </w:rPr>
         <w:t>Danh mục tài liệu liên quan</w:t>
       </w:r>
-      <w:bookmarkEnd w:id="36"/>
+      <w:bookmarkEnd w:id="35"/>
     </w:p>
     <w:p>
       <w:pPr>
@@ -9422,11 +9361,12 @@
     <w:p>
       <w:pPr>
         <w:rPr>
-          <w:rStyle w:val="Siuktni"/>
           <w:bCs/>
           <w:iCs/>
-          <w:sz w:val="26"/>
-          <w:szCs w:val="26"/>
+          <w:color w:val="0000FF"/>
+          <w:sz w:val="26"/>
+          <w:szCs w:val="26"/>
+          <w:u w:val="single"/>
         </w:rPr>
       </w:pPr>
       <w:r>
@@ -9455,21 +9395,8 @@
           <w:t>https://bom.to/iPNxQU</w:t>
         </w:r>
       </w:hyperlink>
-    </w:p>
-    <w:p>
-      <w:pPr>
-        <w:rPr>
-          <w:bCs/>
-          <w:iCs/>
-        </w:rPr>
-      </w:pPr>
-      <w:r>
-        <w:rPr>
-          <w:bCs/>
-          <w:iCs/>
-        </w:rPr>
-        <w:t xml:space="preserve">(3) </w:t>
-      </w:r>
+      <w:bookmarkStart w:id="36" w:name="_GoBack"/>
+      <w:bookmarkEnd w:id="36"/>
     </w:p>
     <w:sectPr>
       <w:headerReference w:type="even" r:id="rId37"/>
@@ -10106,7 +10033,7 @@
                                   <pic:cNvPicPr/>
                                 </pic:nvPicPr>
                                 <pic:blipFill>
-                                  <a:blip r:embed="rId2">
+                                  <a:blip r:embed="rId1">
                                     <a:extLst>
                                       <a:ext uri="{28A0092B-C50C-407E-A947-70E740481C1C}">
                                         <a14:useLocalDpi xmlns:a14="http://schemas.microsoft.com/office/drawing/2010/main" val="0"/>
@@ -13785,7 +13712,7 @@
     <w:basedOn w:val="Binhthng"/>
     <w:next w:val="Binhthng"/>
     <w:qFormat/>
-    <w:rsid w:val="009A57EC"/>
+    <w:rsid w:val="00023210"/>
     <w:pPr>
       <w:keepNext/>
       <w:numPr>
@@ -13802,7 +13729,7 @@
       <w:rFonts w:eastAsia="MS Gothic" w:cs="Mangal"/>
       <w:b/>
       <w:color w:val="951B13"/>
-      <w:sz w:val="36"/>
+      <w:sz w:val="32"/>
       <w:szCs w:val="36"/>
     </w:rPr>
   </w:style>
@@ -13811,7 +13738,7 @@
     <w:basedOn w:val="Binhthng"/>
     <w:next w:val="Binhthng"/>
     <w:qFormat/>
-    <w:rsid w:val="009A57EC"/>
+    <w:rsid w:val="000A1111"/>
     <w:pPr>
       <w:keepNext/>
       <w:numPr>
@@ -13824,9 +13751,8 @@
     </w:pPr>
     <w:rPr>
       <w:rFonts w:eastAsia="MS Gothic" w:cs="Mangal"/>
-      <w:b/>
       <w:color w:val="951B13"/>
-      <w:sz w:val="26"/>
+      <w:sz w:val="28"/>
       <w:szCs w:val="26"/>
     </w:rPr>
   </w:style>
@@ -14409,7 +14335,7 @@
     <w:autoRedefine/>
     <w:rsid w:val="003748EC"/>
     <w:rPr>
-      <w:b w:val="0"/>
+      <w:b/>
       <w:bCs/>
       <w:color w:val="2C69B2"/>
     </w:rPr>
@@ -14420,7 +14346,7 @@
     <w:autoRedefine/>
     <w:rsid w:val="003748EC"/>
     <w:rPr>
-      <w:b w:val="0"/>
+      <w:b/>
       <w:bCs/>
       <w:color w:val="2C69B2"/>
     </w:rPr>
@@ -14431,7 +14357,7 @@
     <w:autoRedefine/>
     <w:rsid w:val="003748EC"/>
     <w:rPr>
-      <w:b w:val="0"/>
+      <w:b/>
       <w:bCs/>
       <w:color w:val="2C69B2"/>
     </w:rPr>
@@ -15215,7 +15141,7 @@
 </file>
 
 <file path=customXml/itemProps1.xml><?xml version="1.0" encoding="utf-8"?>
-<ds:datastoreItem xmlns:ds="http://schemas.openxmlformats.org/officeDocument/2006/customXml" ds:itemID="{084D0DCD-740D-4D8B-BA72-DCFDCB3FD99A}">
+<ds:datastoreItem xmlns:ds="http://schemas.openxmlformats.org/officeDocument/2006/customXml" ds:itemID="{83D7FD7A-42EA-4A92-9487-84F13D50D527}">
   <ds:schemaRefs>
     <ds:schemaRef ds:uri="http://schemas.openxmlformats.org/officeDocument/2006/bibliography"/>
   </ds:schemaRefs>

</xml_diff>